<commit_message>
Document to install ambari and setup
This document has all 3 steps to install Ambari server and also addresses the issues that come with it.
</commit_message>
<xml_diff>
--- a/ex007-To install ambari in cloudera vm and resolving issues while doing that.docx
+++ b/ex007-To install ambari in cloudera vm and resolving issues while doing that.docx
@@ -1535,11 +1535,19 @@
       </w:pPr>
       <w:proofErr w:type="spellStart"/>
       <w:r>
-        <w:t>Sudo wge</w:t>
+        <w:t>Sudo</w:t>
       </w:r>
       <w:proofErr w:type="spellEnd"/>
       <w:r>
-        <w:t>t -</w:t>
+        <w:t xml:space="preserve"> </w:t>
+      </w:r>
+      <w:proofErr w:type="spellStart"/>
+      <w:r>
+        <w:t>wget</w:t>
+      </w:r>
+      <w:proofErr w:type="spellEnd"/>
+      <w:r>
+        <w:t xml:space="preserve"> -</w:t>
       </w:r>
       <w:proofErr w:type="spellStart"/>
       <w:r>
@@ -2013,8 +2021,6 @@
           </wp:inline>
         </w:drawing>
       </w:r>
-      <w:bookmarkStart w:id="0" w:name="_GoBack"/>
-      <w:bookmarkEnd w:id="0"/>
     </w:p>
     <w:p>
       <w:pPr>
@@ -2066,6 +2072,79 @@
           </wp:inline>
         </w:drawing>
       </w:r>
+    </w:p>
+    <w:p>
+      <w:r>
+        <w:lastRenderedPageBreak/>
+        <w:t>Now the 3</w:t>
+      </w:r>
+      <w:r>
+        <w:rPr>
+          <w:vertAlign w:val="superscript"/>
+        </w:rPr>
+        <w:t>rd</w:t>
+      </w:r>
+      <w:r>
+        <w:t xml:space="preserve"> step, to setup Ambari Server</w:t>
+      </w:r>
+    </w:p>
+    <w:p>
+      <w:bookmarkStart w:id="0" w:name="_GoBack"/>
+      <w:r>
+        <w:rPr>
+          <w:noProof/>
+        </w:rPr>
+        <w:drawing>
+          <wp:inline distT="0" distB="0" distL="0" distR="0" wp14:anchorId="46A0B3B9" wp14:editId="65652449">
+            <wp:extent cx="5943600" cy="2240915"/>
+            <wp:effectExtent l="0" t="0" r="0" b="6985"/>
+            <wp:docPr id="10" name="Picture 10"/>
+            <wp:cNvGraphicFramePr>
+              <a:graphicFrameLocks xmlns:a="http://schemas.openxmlformats.org/drawingml/2006/main" noChangeAspect="1"/>
+            </wp:cNvGraphicFramePr>
+            <a:graphic xmlns:a="http://schemas.openxmlformats.org/drawingml/2006/main">
+              <a:graphicData uri="http://schemas.openxmlformats.org/drawingml/2006/picture">
+                <pic:pic xmlns:pic="http://schemas.openxmlformats.org/drawingml/2006/picture">
+                  <pic:nvPicPr>
+                    <pic:cNvPr id="10" name="75CF5F1.tmp"/>
+                    <pic:cNvPicPr/>
+                  </pic:nvPicPr>
+                  <pic:blipFill>
+                    <a:blip r:embed="rId22" cstate="print">
+                      <a:extLst>
+                        <a:ext uri="{28A0092B-C50C-407E-A947-70E740481C1C}">
+                          <a14:useLocalDpi xmlns:a14="http://schemas.microsoft.com/office/drawing/2010/main" val="0"/>
+                        </a:ext>
+                      </a:extLst>
+                    </a:blip>
+                    <a:stretch>
+                      <a:fillRect/>
+                    </a:stretch>
+                  </pic:blipFill>
+                  <pic:spPr>
+                    <a:xfrm>
+                      <a:off x="0" y="0"/>
+                      <a:ext cx="5943600" cy="2240915"/>
+                    </a:xfrm>
+                    <a:prstGeom prst="rect">
+                      <a:avLst/>
+                    </a:prstGeom>
+                  </pic:spPr>
+                </pic:pic>
+              </a:graphicData>
+            </a:graphic>
+          </wp:inline>
+        </w:drawing>
+      </w:r>
+      <w:bookmarkEnd w:id="0"/>
+      <w:r>
+        <w:br w:type="page"/>
+      </w:r>
+    </w:p>
+    <w:p>
+      <w:pPr>
+        <w:ind w:left="720"/>
+      </w:pPr>
     </w:p>
     <w:sectPr>
       <w:pgSz w:w="12240" w:h="15840"/>
@@ -3076,7 +3155,7 @@
 </file>
 
 <file path=customXml/itemProps1.xml><?xml version="1.0" encoding="utf-8"?>
-<ds:datastoreItem xmlns:ds="http://schemas.openxmlformats.org/officeDocument/2006/customXml" ds:itemID="{6EE61815-429F-4AF7-9702-F016D4804D46}">
+<ds:datastoreItem xmlns:ds="http://schemas.openxmlformats.org/officeDocument/2006/customXml" ds:itemID="{95782E32-6CC6-477B-974E-8656BE389454}">
   <ds:schemaRefs>
     <ds:schemaRef ds:uri="http://schemas.openxmlformats.org/officeDocument/2006/bibliography"/>
   </ds:schemaRefs>

</xml_diff>